<commit_message>
added HTTP request message
</commit_message>
<xml_diff>
--- a/TOPICS/HTTP/Hypertext Transfer Protocol.docx
+++ b/TOPICS/HTTP/Hypertext Transfer Protocol.docx
@@ -194,6 +194,28 @@
           <w:szCs w:val="24"/>
         </w:rPr>
         <w:t xml:space="preserve"> or European Organization for Nuclear Research)</w:t>
+      </w:r>
+    </w:p>
+    <w:p>
+      <w:pPr>
+        <w:pStyle w:val="ListParagraph"/>
+        <w:numPr>
+          <w:ilvl w:val="0"/>
+          <w:numId w:val="1"/>
+        </w:numPr>
+        <w:rPr>
+          <w:rFonts w:ascii="Lucida Sans" w:hAnsi="Lucida Sans"/>
+          <w:sz w:val="24"/>
+          <w:szCs w:val="24"/>
+        </w:rPr>
+      </w:pPr>
+      <w:r>
+        <w:rPr>
+          <w:rFonts w:ascii="Lucida Sans" w:hAnsi="Lucida Sans"/>
+          <w:sz w:val="24"/>
+          <w:szCs w:val="24"/>
+        </w:rPr>
+        <w:t>It was developed by Word Wide Consortium (W3C) and the Internet Engineering Task Force (IETF).</w:t>
       </w:r>
     </w:p>
     <w:p>
@@ -570,6 +592,15 @@
     </w:p>
     <w:p>
       <w:pPr>
+        <w:rPr>
+          <w:rFonts w:ascii="Lucida Sans" w:hAnsi="Lucida Sans"/>
+          <w:sz w:val="24"/>
+          <w:szCs w:val="24"/>
+        </w:rPr>
+      </w:pPr>
+    </w:p>
+    <w:p>
+      <w:pPr>
         <w:jc w:val="both"/>
         <w:rPr>
           <w:rFonts w:ascii="Lucida Sans" w:hAnsi="Lucida Sans"/>
@@ -585,6 +616,7 @@
           <w:sz w:val="24"/>
           <w:szCs w:val="24"/>
         </w:rPr>
+        <w:lastRenderedPageBreak/>
         <w:t xml:space="preserve">HTTP </w:t>
       </w:r>
       <w:r>
@@ -594,7 +626,16 @@
           <w:sz w:val="24"/>
           <w:szCs w:val="24"/>
         </w:rPr>
-        <w:t>STANDARD METHOD</w:t>
+        <w:t>REQUEST</w:t>
+      </w:r>
+      <w:r>
+        <w:rPr>
+          <w:rFonts w:ascii="Lucida Sans" w:hAnsi="Lucida Sans"/>
+          <w:b/>
+          <w:sz w:val="24"/>
+          <w:szCs w:val="24"/>
+        </w:rPr>
+        <w:t xml:space="preserve"> METHOD</w:t>
       </w:r>
     </w:p>
     <w:tbl>
@@ -704,16 +745,7 @@
                 <w:sz w:val="24"/>
                 <w:szCs w:val="24"/>
               </w:rPr>
-              <w:t xml:space="preserve">Retrieve the resources as the body of the message response </w:t>
-            </w:r>
-            <w:r>
-              <w:rPr>
-                <w:rFonts w:ascii="Lucida Sans" w:hAnsi="Lucida Sans"/>
-                <w:sz w:val="24"/>
-                <w:szCs w:val="24"/>
-              </w:rPr>
-              <w:lastRenderedPageBreak/>
-              <w:t>that was specified of the Request-URI.</w:t>
+              <w:t>Retrieve the resources as the body of the message response that was specified of the Request-URI.</w:t>
             </w:r>
           </w:p>
         </w:tc>
@@ -740,7 +772,6 @@
                 <w:sz w:val="24"/>
                 <w:szCs w:val="24"/>
               </w:rPr>
-              <w:lastRenderedPageBreak/>
               <w:t>POST</w:t>
             </w:r>
           </w:p>
@@ -1304,6 +1335,15 @@
           <w:szCs w:val="24"/>
         </w:rPr>
         <w:tab/>
+      </w:r>
+      <w:proofErr w:type="gramStart"/>
+      <w:r>
+        <w:rPr>
+          <w:rFonts w:ascii="Lucida Sans" w:hAnsi="Lucida Sans"/>
+          <w:b/>
+          <w:sz w:val="24"/>
+          <w:szCs w:val="24"/>
+        </w:rPr>
         <w:t xml:space="preserve">IDEMPOTENT METHOD – </w:t>
       </w:r>
       <w:r>
@@ -1312,8 +1352,17 @@
           <w:sz w:val="24"/>
           <w:szCs w:val="24"/>
         </w:rPr>
-        <w:t>The effect will be on the server and at the same time the effect will be on the user</w:t>
-      </w:r>
+        <w:t>The effect of the idempote</w:t>
+      </w:r>
+      <w:r>
+        <w:rPr>
+          <w:rFonts w:ascii="Lucida Sans" w:hAnsi="Lucida Sans"/>
+          <w:sz w:val="24"/>
+          <w:szCs w:val="24"/>
+        </w:rPr>
+        <w:t>nt methods to the responses that there are no changes even if being issued many times.</w:t>
+      </w:r>
+      <w:proofErr w:type="gramEnd"/>
     </w:p>
     <w:p>
       <w:pPr>
@@ -1444,6 +1493,7 @@
           <w:sz w:val="24"/>
           <w:szCs w:val="24"/>
         </w:rPr>
+        <w:lastRenderedPageBreak/>
         <w:tab/>
       </w:r>
       <w:r>
@@ -1516,7 +1566,6 @@
           <w:sz w:val="24"/>
           <w:szCs w:val="24"/>
         </w:rPr>
-        <w:lastRenderedPageBreak/>
         <w:tab/>
       </w:r>
       <w:r>
@@ -2528,6 +2577,7 @@
                 <w:sz w:val="24"/>
                 <w:szCs w:val="24"/>
               </w:rPr>
+              <w:lastRenderedPageBreak/>
               <w:t>Redirection 3xx</w:t>
             </w:r>
           </w:p>
@@ -4868,6 +4918,7 @@
           <w:sz w:val="24"/>
           <w:szCs w:val="24"/>
         </w:rPr>
+        <w:lastRenderedPageBreak/>
         <w:t>Client Error 4xx</w:t>
       </w:r>
     </w:p>
@@ -4891,7 +4942,6 @@
           <w:sz w:val="24"/>
           <w:szCs w:val="24"/>
         </w:rPr>
-        <w:lastRenderedPageBreak/>
         <w:t>This status indicates that a request that carries bad syntax or cannot be completed</w:t>
       </w:r>
     </w:p>
@@ -4959,15 +5009,6 @@
           <w:szCs w:val="24"/>
         </w:rPr>
       </w:pPr>
-      <w:r>
-        <w:rPr>
-          <w:rFonts w:ascii="Lucida Sans" w:hAnsi="Lucida Sans"/>
-          <w:b/>
-          <w:sz w:val="24"/>
-          <w:szCs w:val="24"/>
-        </w:rPr>
-        <w:t xml:space="preserve">HTTP 2.0 </w:t>
-      </w:r>
     </w:p>
     <w:p>
       <w:pPr>
@@ -4987,6 +5028,436 @@
         </w:rPr>
         <w:t>HOW HTTP WORKS?</w:t>
       </w:r>
+    </w:p>
+    <w:p>
+      <w:pPr>
+        <w:jc w:val="both"/>
+        <w:rPr>
+          <w:rFonts w:ascii="Lucida Sans" w:hAnsi="Lucida Sans"/>
+          <w:sz w:val="24"/>
+          <w:szCs w:val="24"/>
+        </w:rPr>
+      </w:pPr>
+      <w:r>
+        <w:rPr>
+          <w:rFonts w:ascii="Lucida Sans" w:hAnsi="Lucida Sans"/>
+          <w:sz w:val="24"/>
+          <w:szCs w:val="24"/>
+        </w:rPr>
+        <w:t xml:space="preserve">HTTP is a request-response protocol. A good example </w:t>
+      </w:r>
+      <w:r>
+        <w:rPr>
+          <w:rFonts w:ascii="Lucida Sans" w:hAnsi="Lucida Sans"/>
+          <w:sz w:val="24"/>
+          <w:szCs w:val="24"/>
+        </w:rPr>
+        <w:t xml:space="preserve">on how HTTP works is a client opens his Web browser and search for something that is important. When he </w:t>
+      </w:r>
+      <w:r>
+        <w:rPr>
+          <w:rFonts w:ascii="Lucida Sans" w:hAnsi="Lucida Sans"/>
+          <w:sz w:val="24"/>
+          <w:szCs w:val="24"/>
+        </w:rPr>
+        <w:t>searches</w:t>
+      </w:r>
+      <w:r>
+        <w:rPr>
+          <w:rFonts w:ascii="Lucida Sans" w:hAnsi="Lucida Sans"/>
+          <w:sz w:val="24"/>
+          <w:szCs w:val="24"/>
+        </w:rPr>
+        <w:t xml:space="preserve"> something the web browser is requesting to a server</w:t>
+      </w:r>
+      <w:r>
+        <w:rPr>
+          <w:rFonts w:ascii="Lucida Sans" w:hAnsi="Lucida Sans"/>
+          <w:sz w:val="24"/>
+          <w:szCs w:val="24"/>
+        </w:rPr>
+        <w:t>. The request compromises of</w:t>
+      </w:r>
+    </w:p>
+    <w:p>
+      <w:pPr>
+        <w:pStyle w:val="ListParagraph"/>
+        <w:numPr>
+          <w:ilvl w:val="0"/>
+          <w:numId w:val="1"/>
+        </w:numPr>
+        <w:jc w:val="both"/>
+        <w:rPr>
+          <w:rFonts w:ascii="Lucida Sans" w:hAnsi="Lucida Sans"/>
+          <w:sz w:val="24"/>
+          <w:szCs w:val="24"/>
+        </w:rPr>
+      </w:pPr>
+      <w:r>
+        <w:rPr>
+          <w:rFonts w:ascii="Lucida Sans" w:hAnsi="Lucida Sans"/>
+          <w:sz w:val="24"/>
+          <w:szCs w:val="24"/>
+        </w:rPr>
+        <w:t>Request line</w:t>
+      </w:r>
+    </w:p>
+    <w:p>
+      <w:pPr>
+        <w:pStyle w:val="ListParagraph"/>
+        <w:numPr>
+          <w:ilvl w:val="0"/>
+          <w:numId w:val="1"/>
+        </w:numPr>
+        <w:jc w:val="both"/>
+        <w:rPr>
+          <w:rFonts w:ascii="Lucida Sans" w:hAnsi="Lucida Sans"/>
+          <w:sz w:val="24"/>
+          <w:szCs w:val="24"/>
+        </w:rPr>
+      </w:pPr>
+      <w:r>
+        <w:rPr>
+          <w:rFonts w:ascii="Lucida Sans" w:hAnsi="Lucida Sans"/>
+          <w:sz w:val="24"/>
+          <w:szCs w:val="24"/>
+        </w:rPr>
+        <w:t>Set of request headers</w:t>
+      </w:r>
+    </w:p>
+    <w:p>
+      <w:pPr>
+        <w:pStyle w:val="ListParagraph"/>
+        <w:numPr>
+          <w:ilvl w:val="0"/>
+          <w:numId w:val="1"/>
+        </w:numPr>
+        <w:jc w:val="both"/>
+        <w:rPr>
+          <w:rFonts w:ascii="Lucida Sans" w:hAnsi="Lucida Sans"/>
+          <w:sz w:val="24"/>
+          <w:szCs w:val="24"/>
+        </w:rPr>
+      </w:pPr>
+      <w:r>
+        <w:rPr>
+          <w:rFonts w:ascii="Lucida Sans" w:hAnsi="Lucida Sans"/>
+          <w:sz w:val="24"/>
+          <w:szCs w:val="24"/>
+        </w:rPr>
+        <w:t>Request Message body</w:t>
+      </w:r>
+    </w:p>
+    <w:p>
+      <w:pPr>
+        <w:pStyle w:val="ListParagraph"/>
+        <w:jc w:val="both"/>
+        <w:rPr>
+          <w:rFonts w:ascii="Lucida Sans" w:hAnsi="Lucida Sans"/>
+          <w:sz w:val="24"/>
+          <w:szCs w:val="24"/>
+        </w:rPr>
+      </w:pPr>
+    </w:p>
+    <w:p>
+      <w:pPr>
+        <w:pStyle w:val="ListParagraph"/>
+        <w:jc w:val="both"/>
+        <w:rPr>
+          <w:rFonts w:ascii="Lucida Sans" w:hAnsi="Lucida Sans"/>
+          <w:sz w:val="24"/>
+          <w:szCs w:val="24"/>
+        </w:rPr>
+      </w:pPr>
+      <w:r>
+        <w:rPr>
+          <w:rFonts w:ascii="Lucida Sans" w:hAnsi="Lucida Sans"/>
+          <w:sz w:val="24"/>
+          <w:szCs w:val="24"/>
+        </w:rPr>
+        <w:t xml:space="preserve">The server sends a response that comprises </w:t>
+      </w:r>
+    </w:p>
+    <w:p>
+      <w:pPr>
+        <w:pStyle w:val="ListParagraph"/>
+        <w:numPr>
+          <w:ilvl w:val="0"/>
+          <w:numId w:val="1"/>
+        </w:numPr>
+        <w:jc w:val="both"/>
+        <w:rPr>
+          <w:rFonts w:ascii="Lucida Sans" w:hAnsi="Lucida Sans"/>
+          <w:sz w:val="24"/>
+          <w:szCs w:val="24"/>
+        </w:rPr>
+      </w:pPr>
+      <w:r>
+        <w:rPr>
+          <w:rFonts w:ascii="Lucida Sans" w:hAnsi="Lucida Sans"/>
+          <w:sz w:val="24"/>
+          <w:szCs w:val="24"/>
+        </w:rPr>
+        <w:t>Status line</w:t>
+      </w:r>
+    </w:p>
+    <w:p>
+      <w:pPr>
+        <w:pStyle w:val="ListParagraph"/>
+        <w:numPr>
+          <w:ilvl w:val="0"/>
+          <w:numId w:val="1"/>
+        </w:numPr>
+        <w:jc w:val="both"/>
+        <w:rPr>
+          <w:rFonts w:ascii="Lucida Sans" w:hAnsi="Lucida Sans"/>
+          <w:sz w:val="24"/>
+          <w:szCs w:val="24"/>
+        </w:rPr>
+      </w:pPr>
+      <w:r>
+        <w:rPr>
+          <w:rFonts w:ascii="Lucida Sans" w:hAnsi="Lucida Sans"/>
+          <w:sz w:val="24"/>
+          <w:szCs w:val="24"/>
+        </w:rPr>
+        <w:t>Response headers</w:t>
+      </w:r>
+    </w:p>
+    <w:p>
+      <w:pPr>
+        <w:pStyle w:val="ListParagraph"/>
+        <w:numPr>
+          <w:ilvl w:val="0"/>
+          <w:numId w:val="1"/>
+        </w:numPr>
+        <w:jc w:val="both"/>
+        <w:rPr>
+          <w:rFonts w:ascii="Lucida Sans" w:hAnsi="Lucida Sans"/>
+          <w:sz w:val="24"/>
+          <w:szCs w:val="24"/>
+        </w:rPr>
+      </w:pPr>
+      <w:r>
+        <w:rPr>
+          <w:rFonts w:ascii="Lucida Sans" w:hAnsi="Lucida Sans"/>
+          <w:sz w:val="24"/>
+          <w:szCs w:val="24"/>
+        </w:rPr>
+        <w:t xml:space="preserve">Entity </w:t>
+      </w:r>
+    </w:p>
+    <w:p>
+      <w:pPr>
+        <w:jc w:val="both"/>
+        <w:rPr>
+          <w:rFonts w:ascii="Consolas" w:hAnsi="Consolas" w:cs="Consolas"/>
+          <w:sz w:val="24"/>
+          <w:szCs w:val="24"/>
+        </w:rPr>
+      </w:pPr>
+      <w:r>
+        <w:rPr>
+          <w:rFonts w:ascii="Lucida Sans" w:hAnsi="Lucida Sans"/>
+          <w:sz w:val="24"/>
+          <w:szCs w:val="24"/>
+        </w:rPr>
+        <w:t>To understand more on how HTTP works below is an example of a communication between the browser and the server</w:t>
+      </w:r>
+      <w:r>
+        <w:rPr>
+          <w:rFonts w:ascii="Lucida Sans" w:hAnsi="Lucida Sans"/>
+          <w:sz w:val="24"/>
+          <w:szCs w:val="24"/>
+        </w:rPr>
+        <w:t xml:space="preserve">, </w:t>
+      </w:r>
+      <w:hyperlink r:id="rId5" w:history="1">
+        <w:r>
+          <w:rPr>
+            <w:rStyle w:val="Hyperlink"/>
+            <w:rFonts w:ascii="Consolas" w:hAnsi="Consolas" w:cs="Consolas"/>
+            <w:sz w:val="24"/>
+            <w:szCs w:val="24"/>
+            <w:highlight w:val="cyan"/>
+          </w:rPr>
+          <w:t>www.test101.com</w:t>
+        </w:r>
+      </w:hyperlink>
+      <w:r>
+        <w:rPr>
+          <w:rFonts w:ascii="Lucida Sans" w:hAnsi="Lucida Sans"/>
+          <w:sz w:val="24"/>
+          <w:szCs w:val="24"/>
+        </w:rPr>
+        <w:t xml:space="preserve">. The user </w:t>
+      </w:r>
+      <w:r>
+        <w:rPr>
+          <w:rFonts w:ascii="Lucida Sans" w:hAnsi="Lucida Sans"/>
+          <w:sz w:val="24"/>
+          <w:szCs w:val="24"/>
+        </w:rPr>
+        <w:t>requests</w:t>
+      </w:r>
+      <w:r>
+        <w:rPr>
+          <w:rFonts w:ascii="Lucida Sans" w:hAnsi="Lucida Sans"/>
+          <w:sz w:val="24"/>
+          <w:szCs w:val="24"/>
+        </w:rPr>
+        <w:t xml:space="preserve"> to go to, </w:t>
+      </w:r>
+      <w:hyperlink r:id="rId6" w:history="1">
+        <w:r>
+          <w:rPr>
+            <w:rStyle w:val="Hyperlink"/>
+            <w:rFonts w:ascii="Consolas" w:hAnsi="Consolas" w:cs="Consolas"/>
+            <w:sz w:val="24"/>
+            <w:szCs w:val="24"/>
+            <w:highlight w:val="cyan"/>
+          </w:rPr>
+          <w:t>www.test101.com</w:t>
+        </w:r>
+      </w:hyperlink>
+      <w:r>
+        <w:rPr>
+          <w:rFonts w:ascii="Consolas" w:hAnsi="Consolas" w:cs="Consolas"/>
+          <w:color w:val="000000" w:themeColor="text1"/>
+          <w:sz w:val="24"/>
+          <w:szCs w:val="24"/>
+        </w:rPr>
+        <w:t xml:space="preserve"> </w:t>
+      </w:r>
+      <w:r>
+        <w:rPr>
+          <w:rFonts w:ascii="Lucida Sans" w:hAnsi="Lucida Sans" w:cs="Consolas"/>
+          <w:color w:val="000000" w:themeColor="text1"/>
+          <w:sz w:val="24"/>
+          <w:szCs w:val="24"/>
+        </w:rPr>
+        <w:t>in response</w:t>
+      </w:r>
+      <w:r>
+        <w:rPr>
+          <w:rFonts w:ascii="Lucida Sans" w:hAnsi="Lucida Sans" w:cs="Consolas"/>
+          <w:color w:val="000000" w:themeColor="text1"/>
+          <w:sz w:val="24"/>
+          <w:szCs w:val="24"/>
+        </w:rPr>
+        <w:t>, the browser relay</w:t>
+      </w:r>
+      <w:r>
+        <w:rPr>
+          <w:rFonts w:ascii="Lucida Sans" w:hAnsi="Lucida Sans" w:cs="Consolas"/>
+          <w:color w:val="000000" w:themeColor="text1"/>
+          <w:sz w:val="24"/>
+          <w:szCs w:val="24"/>
+        </w:rPr>
+        <w:t xml:space="preserve"> the </w:t>
+      </w:r>
+      <w:r>
+        <w:rPr>
+          <w:rFonts w:ascii="Lucida Sans" w:hAnsi="Lucida Sans" w:cs="Consolas"/>
+          <w:color w:val="000000" w:themeColor="text1"/>
+          <w:sz w:val="24"/>
+          <w:szCs w:val="24"/>
+        </w:rPr>
+        <w:t>HTTP request to</w:t>
+      </w:r>
+      <w:r>
+        <w:rPr>
+          <w:rFonts w:ascii="Lucida Sans" w:hAnsi="Lucida Sans"/>
+          <w:sz w:val="24"/>
+          <w:szCs w:val="24"/>
+        </w:rPr>
+        <w:t xml:space="preserve">, </w:t>
+      </w:r>
+      <w:hyperlink r:id="rId7" w:history="1">
+        <w:r>
+          <w:rPr>
+            <w:rStyle w:val="Hyperlink"/>
+            <w:rFonts w:ascii="Consolas" w:hAnsi="Consolas" w:cs="Consolas"/>
+            <w:sz w:val="24"/>
+            <w:szCs w:val="24"/>
+            <w:highlight w:val="cyan"/>
+          </w:rPr>
+          <w:t>www.test101.com</w:t>
+        </w:r>
+      </w:hyperlink>
+      <w:r>
+        <w:rPr>
+          <w:rFonts w:ascii="Consolas" w:hAnsi="Consolas" w:cs="Consolas"/>
+          <w:sz w:val="24"/>
+          <w:szCs w:val="24"/>
+        </w:rPr>
+        <w:t>:</w:t>
+      </w:r>
+    </w:p>
+    <w:p>
+      <w:pPr>
+        <w:jc w:val="both"/>
+        <w:rPr>
+          <w:rFonts w:ascii="Lucida Sans" w:hAnsi="Lucida Sans"/>
+          <w:sz w:val="24"/>
+          <w:szCs w:val="24"/>
+        </w:rPr>
+      </w:pPr>
+      <w:r>
+        <w:rPr>
+          <w:rFonts w:ascii="Lucida Sans" w:hAnsi="Lucida Sans"/>
+          <w:noProof/>
+          <w:sz w:val="24"/>
+          <w:szCs w:val="24"/>
+        </w:rPr>
+        <w:lastRenderedPageBreak/>
+        <w:drawing>
+          <wp:inline distT="0" distB="0" distL="0" distR="0">
+            <wp:extent cx="6933062" cy="2882880"/>
+            <wp:effectExtent l="19050" t="0" r="1138" b="0"/>
+            <wp:docPr id="2" name="Picture 1" descr="HTTP_RequestMessageExample - Copy.png"/>
+            <wp:cNvGraphicFramePr>
+              <a:graphicFrameLocks xmlns:a="http://schemas.openxmlformats.org/drawingml/2006/main" noChangeAspect="1"/>
+            </wp:cNvGraphicFramePr>
+            <a:graphic xmlns:a="http://schemas.openxmlformats.org/drawingml/2006/main">
+              <a:graphicData uri="http://schemas.openxmlformats.org/drawingml/2006/picture">
+                <pic:pic xmlns:pic="http://schemas.openxmlformats.org/drawingml/2006/picture">
+                  <pic:nvPicPr>
+                    <pic:cNvPr id="0" name="HTTP_RequestMessageExample - Copy.png"/>
+                    <pic:cNvPicPr/>
+                  </pic:nvPicPr>
+                  <pic:blipFill>
+                    <a:blip r:embed="rId8" cstate="print"/>
+                    <a:srcRect l="2253" t="11321" r="14449" b="11792"/>
+                    <a:stretch>
+                      <a:fillRect/>
+                    </a:stretch>
+                  </pic:blipFill>
+                  <pic:spPr>
+                    <a:xfrm>
+                      <a:off x="0" y="0"/>
+                      <a:ext cx="6944782" cy="2887753"/>
+                    </a:xfrm>
+                    <a:prstGeom prst="rect">
+                      <a:avLst/>
+                    </a:prstGeom>
+                  </pic:spPr>
+                </pic:pic>
+              </a:graphicData>
+            </a:graphic>
+          </wp:inline>
+        </w:drawing>
+      </w:r>
+    </w:p>
+    <w:p>
+      <w:pPr>
+        <w:jc w:val="both"/>
+        <w:rPr>
+          <w:rFonts w:ascii="Lucida Sans" w:hAnsi="Lucida Sans"/>
+          <w:sz w:val="24"/>
+          <w:szCs w:val="24"/>
+        </w:rPr>
+      </w:pPr>
     </w:p>
     <w:p>
       <w:pPr>
@@ -5417,6 +5888,7 @@
   <w:style w:type="character" w:default="1" w:styleId="DefaultParagraphFont">
     <w:name w:val="Default Paragraph Font"/>
     <w:uiPriority w:val="1"/>
+    <w:semiHidden/>
     <w:unhideWhenUsed/>
   </w:style>
   <w:style w:type="table" w:default="1" w:styleId="TableNormal">
@@ -5477,6 +5949,47 @@
       <w:ind w:left="720"/>
       <w:contextualSpacing/>
     </w:pPr>
+  </w:style>
+  <w:style w:type="character" w:styleId="Hyperlink">
+    <w:name w:val="Hyperlink"/>
+    <w:basedOn w:val="DefaultParagraphFont"/>
+    <w:uiPriority w:val="99"/>
+    <w:unhideWhenUsed/>
+    <w:rsid w:val="0066263B"/>
+    <w:rPr>
+      <w:color w:val="0000FF" w:themeColor="hyperlink"/>
+      <w:u w:val="single"/>
+    </w:rPr>
+  </w:style>
+  <w:style w:type="paragraph" w:styleId="BalloonText">
+    <w:name w:val="Balloon Text"/>
+    <w:basedOn w:val="Normal"/>
+    <w:link w:val="BalloonTextChar"/>
+    <w:uiPriority w:val="99"/>
+    <w:semiHidden/>
+    <w:unhideWhenUsed/>
+    <w:rsid w:val="003346AD"/>
+    <w:pPr>
+      <w:spacing w:after="0" w:line="240" w:lineRule="auto"/>
+    </w:pPr>
+    <w:rPr>
+      <w:rFonts w:ascii="Tahoma" w:hAnsi="Tahoma" w:cs="Tahoma"/>
+      <w:sz w:val="16"/>
+      <w:szCs w:val="16"/>
+    </w:rPr>
+  </w:style>
+  <w:style w:type="character" w:customStyle="1" w:styleId="BalloonTextChar">
+    <w:name w:val="Balloon Text Char"/>
+    <w:basedOn w:val="DefaultParagraphFont"/>
+    <w:link w:val="BalloonText"/>
+    <w:uiPriority w:val="99"/>
+    <w:semiHidden/>
+    <w:rsid w:val="003346AD"/>
+    <w:rPr>
+      <w:rFonts w:ascii="Tahoma" w:hAnsi="Tahoma" w:cs="Tahoma"/>
+      <w:sz w:val="16"/>
+      <w:szCs w:val="16"/>
+    </w:rPr>
   </w:style>
 </w:styles>
 </file>

</xml_diff>